<commit_message>
Update archivo explicativo y agrego a la consola uso de archivos
</commit_message>
<xml_diff>
--- a/Cea.Lorenzo.2A.TPFinal.docx
+++ b/Cea.Lorenzo.2A.TPFinal.docx
@@ -100,21 +100,7 @@
         <w:rPr>
           <w:lang w:val="es-ES"/>
         </w:rPr>
-        <w:t xml:space="preserve">Mediante esta ventana de Windows </w:t>
-      </w:r>
-      <w:proofErr w:type="spellStart"/>
-      <w:r>
-        <w:rPr>
-          <w:lang w:val="es-ES"/>
-        </w:rPr>
-        <w:t>Forms</w:t>
-      </w:r>
-      <w:proofErr w:type="spellEnd"/>
-      <w:r>
-        <w:rPr>
-          <w:lang w:val="es-ES"/>
-        </w:rPr>
-        <w:t xml:space="preserve"> podremos cargar al sistema distintos dispositivos con características específicas y prepararlos para su fabricación</w:t>
+        <w:t>Mediante esta ventana de Windows Forms podremos cargar al sistema distintos dispositivos con características específicas y prepararlos para su fabricación</w:t>
       </w:r>
       <w:r>
         <w:rPr>
@@ -132,30 +118,321 @@
     </w:p>
     <w:p>
       <w:pPr>
-        <w:pStyle w:val="Heading1"/>
-        <w:rPr>
-          <w:lang w:val="es-ES"/>
-        </w:rPr>
-      </w:pPr>
-      <w:r>
-        <w:rPr>
-          <w:lang w:val="es-ES"/>
-        </w:rPr>
-        <w:t>Excepciones</w:t>
-      </w:r>
-    </w:p>
-    <w:p>
-      <w:pPr>
-        <w:rPr>
-          <w:lang w:val="es-ES"/>
-        </w:rPr>
-      </w:pPr>
-      <w:r>
-        <w:rPr>
-          <w:lang w:val="es-ES"/>
-        </w:rPr>
-        <w:tab/>
-        <w:t xml:space="preserve">Presentes en el proyecto de tipo </w:t>
+        <w:pStyle w:val="Heading2"/>
+        <w:rPr>
+          <w:lang w:val="es-ES"/>
+        </w:rPr>
+      </w:pPr>
+      <w:r>
+        <w:rPr>
+          <w:lang w:val="es-ES"/>
+        </w:rPr>
+        <w:t>Campos:</w:t>
+      </w:r>
+    </w:p>
+    <w:p>
+      <w:pPr>
+        <w:rPr>
+          <w:lang w:val="es-ES"/>
+        </w:rPr>
+      </w:pPr>
+      <w:r>
+        <w:rPr>
+          <w:lang w:val="es-ES"/>
+        </w:rPr>
+        <w:t>Producto</w:t>
+      </w:r>
+    </w:p>
+    <w:p>
+      <w:pPr>
+        <w:rPr>
+          <w:lang w:val="es-ES"/>
+        </w:rPr>
+      </w:pPr>
+      <w:r>
+        <w:rPr>
+          <w:lang w:val="es-ES"/>
+        </w:rPr>
+        <w:tab/>
+        <w:t>Listbox para seleccionar entre los 3 tipos de producto que se fabrican</w:t>
+      </w:r>
+      <w:r>
+        <w:rPr>
+          <w:lang w:val="es-ES"/>
+        </w:rPr>
+        <w:t>.</w:t>
+      </w:r>
+    </w:p>
+    <w:p>
+      <w:pPr>
+        <w:rPr>
+          <w:lang w:val="es-ES"/>
+        </w:rPr>
+      </w:pPr>
+      <w:r>
+        <w:rPr>
+          <w:lang w:val="es-ES"/>
+        </w:rPr>
+        <w:tab/>
+        <w:t>Debe seleccionarse uno para empezar a setear las demás propiedades del Producto.</w:t>
+      </w:r>
+    </w:p>
+    <w:p>
+      <w:pPr>
+        <w:rPr>
+          <w:lang w:val="es-ES"/>
+        </w:rPr>
+      </w:pPr>
+      <w:r>
+        <w:rPr>
+          <w:lang w:val="es-ES"/>
+        </w:rPr>
+        <w:t>Tamaño</w:t>
+      </w:r>
+    </w:p>
+    <w:p>
+      <w:pPr>
+        <w:rPr>
+          <w:lang w:val="es-ES"/>
+        </w:rPr>
+      </w:pPr>
+      <w:r>
+        <w:rPr>
+          <w:lang w:val="es-ES"/>
+        </w:rPr>
+        <w:tab/>
+        <w:t>Configura el ETamanio del Celular (Tablet será Grande por defecto, y SmartWatch Chico por defecto)</w:t>
+      </w:r>
+    </w:p>
+    <w:p>
+      <w:pPr>
+        <w:rPr>
+          <w:lang w:val="es-ES"/>
+        </w:rPr>
+      </w:pPr>
+      <w:r>
+        <w:rPr>
+          <w:lang w:val="es-ES"/>
+        </w:rPr>
+        <w:t>Procesador</w:t>
+      </w:r>
+    </w:p>
+    <w:p>
+      <w:pPr>
+        <w:rPr>
+          <w:lang w:val="es-ES"/>
+        </w:rPr>
+      </w:pPr>
+      <w:r>
+        <w:rPr>
+          <w:lang w:val="es-ES"/>
+        </w:rPr>
+        <w:tab/>
+        <w:t>Setea la EMarca del Producto (si se ingresa un texto distinto de las opciones del Combobox, setea EMarca.Generico)</w:t>
+      </w:r>
+    </w:p>
+    <w:p>
+      <w:pPr>
+        <w:rPr>
+          <w:lang w:val="es-ES"/>
+        </w:rPr>
+      </w:pPr>
+      <w:r>
+        <w:rPr>
+          <w:lang w:val="es-ES"/>
+        </w:rPr>
+        <w:t>Modelo</w:t>
+      </w:r>
+    </w:p>
+    <w:p>
+      <w:pPr>
+        <w:rPr>
+          <w:lang w:val="es-ES"/>
+        </w:rPr>
+      </w:pPr>
+      <w:r>
+        <w:rPr>
+          <w:lang w:val="es-ES"/>
+        </w:rPr>
+        <w:tab/>
+        <w:t>Setea el modelo del Producto según lo que se ingrese en la caja de texto</w:t>
+      </w:r>
+    </w:p>
+    <w:p>
+      <w:pPr>
+        <w:rPr>
+          <w:lang w:val="es-ES"/>
+        </w:rPr>
+      </w:pPr>
+      <w:r>
+        <w:rPr>
+          <w:lang w:val="es-ES"/>
+        </w:rPr>
+        <w:t>RAM y ROM</w:t>
+      </w:r>
+    </w:p>
+    <w:p>
+      <w:pPr>
+        <w:rPr>
+          <w:lang w:val="es-ES"/>
+        </w:rPr>
+      </w:pPr>
+      <w:r>
+        <w:rPr>
+          <w:lang w:val="es-ES"/>
+        </w:rPr>
+        <w:tab/>
+        <w:t xml:space="preserve">Setea la memoria RAM y ROM que tendrá el Producto. (Detalle: valida que no se ingresen caracteres no numéricos, </w:t>
+      </w:r>
+      <w:r>
+        <w:rPr>
+          <w:lang w:val="es-ES"/>
+        </w:rPr>
+        <w:t>y también impide ingresar un número mayor a 16 y 256 respectivamente)</w:t>
+      </w:r>
+    </w:p>
+    <w:p>
+      <w:pPr>
+        <w:rPr>
+          <w:lang w:val="es-ES"/>
+        </w:rPr>
+      </w:pPr>
+      <w:r>
+        <w:rPr>
+          <w:lang w:val="es-ES"/>
+        </w:rPr>
+        <w:lastRenderedPageBreak/>
+        <w:t>Cámara</w:t>
+      </w:r>
+    </w:p>
+    <w:p>
+      <w:pPr>
+        <w:rPr>
+          <w:lang w:val="es-ES"/>
+        </w:rPr>
+      </w:pPr>
+      <w:r>
+        <w:rPr>
+          <w:lang w:val="es-ES"/>
+        </w:rPr>
+        <w:tab/>
+        <w:t>Setea los megapixeles del Producto. Al igual que con RAM y ROM, se valida el dato ingresado, e igualmente impide ingresar un número mayor a 64)</w:t>
+      </w:r>
+    </w:p>
+    <w:p>
+      <w:pPr>
+        <w:rPr>
+          <w:lang w:val="es-ES"/>
+        </w:rPr>
+      </w:pPr>
+    </w:p>
+    <w:p>
+      <w:pPr>
+        <w:pStyle w:val="Heading2"/>
+        <w:rPr>
+          <w:lang w:val="es-ES"/>
+        </w:rPr>
+      </w:pPr>
+      <w:r>
+        <w:rPr>
+          <w:lang w:val="es-ES"/>
+        </w:rPr>
+        <w:t>Botones:</w:t>
+      </w:r>
+    </w:p>
+    <w:p>
+      <w:pPr>
+        <w:rPr>
+          <w:lang w:val="es-ES"/>
+        </w:rPr>
+      </w:pPr>
+      <w:r>
+        <w:rPr>
+          <w:lang w:val="es-ES"/>
+        </w:rPr>
+        <w:t>Agregar</w:t>
+      </w:r>
+    </w:p>
+    <w:p>
+      <w:pPr>
+        <w:rPr>
+          <w:lang w:val="es-ES"/>
+        </w:rPr>
+      </w:pPr>
+      <w:r>
+        <w:rPr>
+          <w:lang w:val="es-ES"/>
+        </w:rPr>
+        <w:tab/>
+        <w:t>Toma todos los datos ingresados en el formulario, genera un nuevo Producto a la Fabrica y la lista en el Listbox de la derecha. Es en este momento que se hacen las validaciones de los datos ingresados.</w:t>
+      </w:r>
+    </w:p>
+    <w:p>
+      <w:pPr>
+        <w:rPr>
+          <w:lang w:val="es-ES"/>
+        </w:rPr>
+      </w:pPr>
+      <w:r>
+        <w:rPr>
+          <w:lang w:val="es-ES"/>
+        </w:rPr>
+        <w:t>Remover</w:t>
+      </w:r>
+    </w:p>
+    <w:p>
+      <w:pPr>
+        <w:rPr>
+          <w:lang w:val="es-ES"/>
+        </w:rPr>
+      </w:pPr>
+      <w:r>
+        <w:rPr>
+          <w:lang w:val="es-ES"/>
+        </w:rPr>
+        <w:tab/>
+        <w:t>Remueve el item seleccionado en el ListBox de la derecha (lbxFabrica). Si no hay ítems para remover se advertirá al usuario al momento de presionar el botón.</w:t>
+      </w:r>
+    </w:p>
+    <w:p>
+      <w:pPr>
+        <w:rPr>
+          <w:lang w:val="es-ES"/>
+        </w:rPr>
+      </w:pPr>
+      <w:r>
+        <w:rPr>
+          <w:lang w:val="es-ES"/>
+        </w:rPr>
+        <w:t>Fabricar</w:t>
+      </w:r>
+    </w:p>
+    <w:p>
+      <w:pPr>
+        <w:rPr>
+          <w:lang w:val="es-ES"/>
+        </w:rPr>
+      </w:pPr>
+      <w:r>
+        <w:rPr>
+          <w:lang w:val="es-ES"/>
+        </w:rPr>
+        <w:tab/>
+        <w:t>Exporta la lista de Productos en un archivo de texto y un XML. Los mismos se contendrán en una carpeta en el Escritorio del usuario.</w:t>
+      </w:r>
+    </w:p>
+    <w:p>
+      <w:pPr>
+        <w:rPr>
+          <w:lang w:val="es-ES"/>
+        </w:rPr>
+      </w:pPr>
+      <w:r>
+        <w:rPr>
+          <w:lang w:val="es-ES"/>
+        </w:rPr>
+        <w:tab/>
+        <w:t xml:space="preserve">Detalle: Si se intenta Fabricar solamente un Producto, la aplicación lo impedirá y pedirá al usuario agregar un Producto más. Esto es teniendo en cuenta el punto 9.a. de las </w:t>
       </w:r>
       <w:r>
         <w:rPr>
@@ -163,6 +440,48 @@
           <w:iCs/>
           <w:lang w:val="es-ES"/>
         </w:rPr>
+        <w:t>Condiciones de corrección y aprobación</w:t>
+      </w:r>
+      <w:r>
+        <w:rPr>
+          <w:lang w:val="es-ES"/>
+        </w:rPr>
+        <w:t>.</w:t>
+      </w:r>
+    </w:p>
+    <w:p>
+      <w:pPr>
+        <w:pStyle w:val="Heading1"/>
+        <w:rPr>
+          <w:lang w:val="es-ES"/>
+        </w:rPr>
+      </w:pPr>
+      <w:r>
+        <w:rPr>
+          <w:lang w:val="es-ES"/>
+        </w:rPr>
+        <w:t>Excepciones</w:t>
+      </w:r>
+    </w:p>
+    <w:p>
+      <w:pPr>
+        <w:rPr>
+          <w:lang w:val="es-ES"/>
+        </w:rPr>
+      </w:pPr>
+      <w:r>
+        <w:rPr>
+          <w:lang w:val="es-ES"/>
+        </w:rPr>
+        <w:tab/>
+        <w:t xml:space="preserve">Presentes en el proyecto de tipo </w:t>
+      </w:r>
+      <w:r>
+        <w:rPr>
+          <w:i/>
+          <w:iCs/>
+          <w:lang w:val="es-ES"/>
+        </w:rPr>
         <w:t>Biblioteca de Clases</w:t>
       </w:r>
       <w:r>
@@ -197,15 +516,8 @@
           <w:lang w:val="es-ES"/>
         </w:rPr>
         <w:tab/>
-      </w:r>
-      <w:proofErr w:type="spellStart"/>
-      <w:r>
-        <w:rPr>
-          <w:lang w:val="es-ES"/>
-        </w:rPr>
         <w:t>RemoverObjetoException</w:t>
       </w:r>
-      <w:proofErr w:type="spellEnd"/>
       <w:r>
         <w:rPr>
           <w:lang w:val="es-ES"/>
@@ -231,19 +543,11 @@
         </w:rPr>
         <w:tab/>
       </w:r>
-      <w:proofErr w:type="spellStart"/>
-      <w:r>
-        <w:rPr>
-          <w:lang w:val="es-ES"/>
-        </w:rPr>
-        <w:t>Excepcion</w:t>
-      </w:r>
-      <w:proofErr w:type="spellEnd"/>
-      <w:r>
-        <w:rPr>
-          <w:lang w:val="es-ES"/>
-        </w:rPr>
-        <w:t xml:space="preserve"> hecha para situaciones en que se haga referencia a un objeto</w:t>
+      <w:r>
+        <w:rPr>
+          <w:lang w:val="es-ES"/>
+        </w:rPr>
+        <w:t>Excepcion hecha para situaciones en que se haga referencia a un objeto</w:t>
       </w:r>
       <w:r>
         <w:rPr>
@@ -270,14 +574,12 @@
         </w:rPr>
         <w:tab/>
       </w:r>
-      <w:proofErr w:type="spellStart"/>
       <w:r>
         <w:rPr>
           <w:lang w:val="es-ES"/>
         </w:rPr>
         <w:t>AgregarObjetoException</w:t>
       </w:r>
-      <w:proofErr w:type="spellEnd"/>
       <w:r>
         <w:rPr>
           <w:lang w:val="es-ES"/>
@@ -303,19 +605,11 @@
         </w:rPr>
         <w:tab/>
       </w:r>
-      <w:proofErr w:type="spellStart"/>
-      <w:r>
-        <w:rPr>
-          <w:lang w:val="es-ES"/>
-        </w:rPr>
-        <w:t>Excepcion</w:t>
-      </w:r>
-      <w:proofErr w:type="spellEnd"/>
-      <w:r>
-        <w:rPr>
-          <w:lang w:val="es-ES"/>
-        </w:rPr>
-        <w:t xml:space="preserve"> hecha para el </w:t>
+      <w:r>
+        <w:rPr>
+          <w:lang w:val="es-ES"/>
+        </w:rPr>
+        <w:t xml:space="preserve">Excepcion hecha para el </w:t>
       </w:r>
       <w:r>
         <w:rPr>
@@ -342,14 +636,12 @@
         </w:rPr>
         <w:tab/>
       </w:r>
-      <w:proofErr w:type="spellStart"/>
       <w:r>
         <w:rPr>
           <w:lang w:val="es-ES"/>
         </w:rPr>
         <w:t>ValorInvalidoException</w:t>
       </w:r>
-      <w:proofErr w:type="spellEnd"/>
       <w:r>
         <w:rPr>
           <w:lang w:val="es-ES"/>
@@ -375,19 +667,11 @@
         </w:rPr>
         <w:tab/>
       </w:r>
-      <w:proofErr w:type="spellStart"/>
-      <w:r>
-        <w:rPr>
-          <w:lang w:val="es-ES"/>
-        </w:rPr>
-        <w:t>Excepcion</w:t>
-      </w:r>
-      <w:proofErr w:type="spellEnd"/>
-      <w:r>
-        <w:rPr>
-          <w:lang w:val="es-ES"/>
-        </w:rPr>
-        <w:t xml:space="preserve"> hecha para el caso en que se vaya a ingresar un dato inválido</w:t>
+      <w:r>
+        <w:rPr>
+          <w:lang w:val="es-ES"/>
+        </w:rPr>
+        <w:t>Excepcion hecha para el caso en que se vaya a ingresar un dato inválido</w:t>
       </w:r>
       <w:r>
         <w:rPr>
@@ -399,21 +683,7 @@
         <w:rPr>
           <w:lang w:val="es-ES"/>
         </w:rPr>
-        <w:t xml:space="preserve">(como por ejemplo un </w:t>
-      </w:r>
-      <w:proofErr w:type="spellStart"/>
-      <w:r>
-        <w:rPr>
-          <w:lang w:val="es-ES"/>
-        </w:rPr>
-        <w:t>caracter</w:t>
-      </w:r>
-      <w:proofErr w:type="spellEnd"/>
-      <w:r>
-        <w:rPr>
-          <w:lang w:val="es-ES"/>
-        </w:rPr>
-        <w:t xml:space="preserve"> para un campo numérico) o un dato vacío</w:t>
+        <w:t>(como por ejemplo un caracter para un campo numérico) o un dato vacío</w:t>
       </w:r>
     </w:p>
     <w:p>
@@ -541,20 +811,7 @@
           <w:lang w:val="es-ES"/>
         </w:rPr>
         <w:tab/>
-      </w:r>
-      <w:proofErr w:type="spellStart"/>
-      <w:r>
-        <w:rPr>
-          <w:lang w:val="es-ES"/>
-        </w:rPr>
-        <w:t>Xml</w:t>
-      </w:r>
-      <w:proofErr w:type="spellEnd"/>
-      <w:r>
-        <w:rPr>
-          <w:lang w:val="es-ES"/>
-        </w:rPr>
-        <w:t>&lt;T&gt;</w:t>
+        <w:t>Xml&lt;T&gt;</w:t>
       </w:r>
       <w:r>
         <w:rPr>
@@ -596,20 +853,7 @@
           <w:lang w:val="es-ES"/>
         </w:rPr>
         <w:tab/>
-      </w:r>
-      <w:proofErr w:type="spellStart"/>
-      <w:r>
-        <w:rPr>
-          <w:lang w:val="es-ES"/>
-        </w:rPr>
-        <w:t>IArchivos</w:t>
-      </w:r>
-      <w:proofErr w:type="spellEnd"/>
-      <w:r>
-        <w:rPr>
-          <w:lang w:val="es-ES"/>
-        </w:rPr>
-        <w:t>&lt;T&gt;</w:t>
+        <w:t>IArchivos&lt;T&gt;</w:t>
       </w:r>
       <w:r>
         <w:rPr>
@@ -714,19 +958,11 @@
         </w:rPr>
         <w:tab/>
       </w:r>
-      <w:proofErr w:type="spellStart"/>
-      <w:r>
-        <w:rPr>
-          <w:lang w:val="es-ES"/>
-        </w:rPr>
-        <w:t>IArchivos</w:t>
-      </w:r>
-      <w:proofErr w:type="spellEnd"/>
-      <w:r>
-        <w:rPr>
-          <w:lang w:val="es-ES"/>
-        </w:rPr>
-        <w:t>&lt;T</w:t>
+      <w:r>
+        <w:rPr>
+          <w:lang w:val="es-ES"/>
+        </w:rPr>
+        <w:t>IArchivos&lt;T</w:t>
       </w:r>
       <w:r>
         <w:rPr>
@@ -753,85 +989,50 @@
         </w:rPr>
         <w:tab/>
       </w:r>
-      <w:proofErr w:type="gramStart"/>
-      <w:r>
-        <w:rPr>
-          <w:lang w:val="es-ES"/>
-        </w:rPr>
-        <w:t>Interface</w:t>
-      </w:r>
-      <w:proofErr w:type="gramEnd"/>
-      <w:r>
-        <w:rPr>
-          <w:lang w:val="es-ES"/>
-        </w:rPr>
-        <w:t xml:space="preserve"> que declara los métodos Guardar y Leer, apuntado a archivos que puedan ser consumidos por la aplicación. Asimismo, hace uso de tipos genéricos.</w:t>
-      </w:r>
-    </w:p>
-    <w:p>
-      <w:pPr>
-        <w:rPr>
-          <w:lang w:val="es-ES"/>
-        </w:rPr>
-      </w:pPr>
-      <w:r>
-        <w:rPr>
-          <w:lang w:val="es-ES"/>
-        </w:rPr>
-        <w:tab/>
-      </w:r>
-      <w:r>
-        <w:rPr>
-          <w:lang w:val="es-ES"/>
-        </w:rPr>
-        <w:tab/>
-      </w:r>
-      <w:r>
-        <w:rPr>
-          <w:lang w:val="es-ES"/>
-        </w:rPr>
-        <w:t xml:space="preserve">Se implementa en las clases </w:t>
-      </w:r>
-      <w:proofErr w:type="spellStart"/>
-      <w:r>
-        <w:rPr>
-          <w:lang w:val="es-ES"/>
-        </w:rPr>
-        <w:t>Xml</w:t>
-      </w:r>
-      <w:proofErr w:type="spellEnd"/>
-      <w:r>
-        <w:rPr>
-          <w:lang w:val="es-ES"/>
-        </w:rPr>
-        <w:t xml:space="preserve"> y Texto.</w:t>
-      </w:r>
-    </w:p>
-    <w:p>
-      <w:pPr>
-        <w:rPr>
-          <w:lang w:val="es-ES"/>
-        </w:rPr>
-      </w:pPr>
-      <w:r>
-        <w:rPr>
-          <w:lang w:val="es-ES"/>
-        </w:rPr>
-        <w:tab/>
-      </w:r>
-      <w:proofErr w:type="spellStart"/>
-      <w:r>
-        <w:rPr>
-          <w:lang w:val="es-ES"/>
-        </w:rPr>
-        <w:t>Xml</w:t>
-      </w:r>
-      <w:proofErr w:type="spellEnd"/>
-      <w:r>
-        <w:rPr>
-          <w:lang w:val="es-ES"/>
-        </w:rPr>
-        <w:t>&lt;T&gt;</w:t>
+      <w:r>
+        <w:rPr>
+          <w:lang w:val="es-ES"/>
+        </w:rPr>
+        <w:t>Interface que declara los métodos Guardar y Leer, apuntado a archivos que puedan ser consumidos por la aplicación. Asimismo, hace uso de tipos genéricos.</w:t>
+      </w:r>
+    </w:p>
+    <w:p>
+      <w:pPr>
+        <w:rPr>
+          <w:lang w:val="es-ES"/>
+        </w:rPr>
+      </w:pPr>
+      <w:r>
+        <w:rPr>
+          <w:lang w:val="es-ES"/>
+        </w:rPr>
+        <w:tab/>
+      </w:r>
+      <w:r>
+        <w:rPr>
+          <w:lang w:val="es-ES"/>
+        </w:rPr>
+        <w:tab/>
+      </w:r>
+      <w:r>
+        <w:rPr>
+          <w:lang w:val="es-ES"/>
+        </w:rPr>
+        <w:t>Se implementa en las clases Xml y Texto.</w:t>
+      </w:r>
+    </w:p>
+    <w:p>
+      <w:pPr>
+        <w:rPr>
+          <w:lang w:val="es-ES"/>
+        </w:rPr>
+      </w:pPr>
+      <w:r>
+        <w:rPr>
+          <w:lang w:val="es-ES"/>
+        </w:rPr>
+        <w:tab/>
+        <w:t>Xml&lt;T&gt;</w:t>
       </w:r>
     </w:p>
     <w:p>
@@ -1451,6 +1652,28 @@
       <w:szCs w:val="32"/>
     </w:rPr>
   </w:style>
+  <w:style w:type="paragraph" w:styleId="Heading2">
+    <w:name w:val="heading 2"/>
+    <w:basedOn w:val="Normal"/>
+    <w:next w:val="Normal"/>
+    <w:link w:val="Heading2Char"/>
+    <w:uiPriority w:val="9"/>
+    <w:unhideWhenUsed/>
+    <w:qFormat/>
+    <w:rsid w:val="00A756D9"/>
+    <w:pPr>
+      <w:keepNext/>
+      <w:keepLines/>
+      <w:spacing w:before="40" w:after="0"/>
+      <w:outlineLvl w:val="1"/>
+    </w:pPr>
+    <w:rPr>
+      <w:rFonts w:asciiTheme="majorHAnsi" w:eastAsiaTheme="majorEastAsia" w:hAnsiTheme="majorHAnsi" w:cstheme="majorBidi"/>
+      <w:color w:val="2F5496" w:themeColor="accent1" w:themeShade="BF"/>
+      <w:sz w:val="26"/>
+      <w:szCs w:val="26"/>
+    </w:rPr>
+  </w:style>
   <w:style w:type="character" w:default="1" w:styleId="DefaultParagraphFont">
     <w:name w:val="Default Paragraph Font"/>
     <w:uiPriority w:val="1"/>
@@ -1523,6 +1746,19 @@
       <w:color w:val="2F5496" w:themeColor="accent1" w:themeShade="BF"/>
       <w:sz w:val="32"/>
       <w:szCs w:val="32"/>
+    </w:rPr>
+  </w:style>
+  <w:style w:type="character" w:customStyle="1" w:styleId="Heading2Char">
+    <w:name w:val="Heading 2 Char"/>
+    <w:basedOn w:val="DefaultParagraphFont"/>
+    <w:link w:val="Heading2"/>
+    <w:uiPriority w:val="9"/>
+    <w:rsid w:val="00A756D9"/>
+    <w:rPr>
+      <w:rFonts w:asciiTheme="majorHAnsi" w:eastAsiaTheme="majorEastAsia" w:hAnsiTheme="majorHAnsi" w:cstheme="majorBidi"/>
+      <w:color w:val="2F5496" w:themeColor="accent1" w:themeShade="BF"/>
+      <w:sz w:val="26"/>
+      <w:szCs w:val="26"/>
     </w:rPr>
   </w:style>
 </w:styles>

</xml_diff>